<commit_message>
Changedgit statusgit statusgit statusgit status
</commit_message>
<xml_diff>
--- a/LR2/35.docx
+++ b/LR2/35.docx
@@ -115,27 +115,55 @@
           <w:sz w:val="28"/>
           <w:lang w:val="ru-RU"/>
         </w:rPr>
-        <w:t>Почему бы и нет? - Я смеялся. - Это будет смешно.</w:t>
-      </w:r>
-    </w:p>
-    <w:p>
-      <w:pPr>
-        <w:spacing w:after="0" w:line="360" w:lineRule="auto"/>
-        <w:ind w:left="170" w:right="851" w:firstLine="709"/>
-        <w:jc w:val="both"/>
-        <w:rPr>
-          <w:rFonts w:ascii="Times New Roman" w:eastAsia="Times New Roman" w:hAnsi="Times New Roman" w:cs="Times New Roman"/>
-          <w:sz w:val="28"/>
-          <w:lang w:val="ru-RU"/>
-        </w:rPr>
-      </w:pPr>
-      <w:r>
-        <w:rPr>
-          <w:rFonts w:ascii="Times New Roman" w:eastAsia="Times New Roman" w:hAnsi="Times New Roman" w:cs="Times New Roman"/>
-          <w:sz w:val="28"/>
-          <w:lang w:val="ru-RU"/>
-        </w:rPr>
-        <w:t>Фреддо! Петр обрадовался.</w:t>
+        <w:t xml:space="preserve">Почему бы и нет? - Я смеялся. </w:t>
+      </w:r>
+      <w:proofErr w:type="gramStart"/>
+      <w:r>
+        <w:rPr>
+          <w:rFonts w:ascii="Times New Roman" w:eastAsia="Times New Roman" w:hAnsi="Times New Roman" w:cs="Times New Roman"/>
+          <w:sz w:val="28"/>
+          <w:lang w:val="ru-RU"/>
+        </w:rPr>
+        <w:t>- Это</w:t>
+      </w:r>
+      <w:proofErr w:type="gramEnd"/>
+      <w:r>
+        <w:rPr>
+          <w:rFonts w:ascii="Times New Roman" w:eastAsia="Times New Roman" w:hAnsi="Times New Roman" w:cs="Times New Roman"/>
+          <w:sz w:val="28"/>
+          <w:lang w:val="ru-RU"/>
+        </w:rPr>
+        <w:t xml:space="preserve"> будет смешно.</w:t>
+      </w:r>
+    </w:p>
+    <w:p>
+      <w:pPr>
+        <w:spacing w:after="0" w:line="360" w:lineRule="auto"/>
+        <w:ind w:left="170" w:right="851" w:firstLine="709"/>
+        <w:jc w:val="both"/>
+        <w:rPr>
+          <w:rFonts w:ascii="Times New Roman" w:eastAsia="Times New Roman" w:hAnsi="Times New Roman" w:cs="Times New Roman"/>
+          <w:sz w:val="28"/>
+          <w:lang w:val="ru-RU"/>
+        </w:rPr>
+      </w:pPr>
+      <w:proofErr w:type="spellStart"/>
+      <w:r>
+        <w:rPr>
+          <w:rFonts w:ascii="Times New Roman" w:eastAsia="Times New Roman" w:hAnsi="Times New Roman" w:cs="Times New Roman"/>
+          <w:sz w:val="28"/>
+          <w:lang w:val="ru-RU"/>
+        </w:rPr>
+        <w:t>Фреддо</w:t>
+      </w:r>
+      <w:proofErr w:type="spellEnd"/>
+      <w:r>
+        <w:rPr>
+          <w:rFonts w:ascii="Times New Roman" w:eastAsia="Times New Roman" w:hAnsi="Times New Roman" w:cs="Times New Roman"/>
+          <w:sz w:val="28"/>
+          <w:lang w:val="ru-RU"/>
+        </w:rPr>
+        <w:t>! Петр обрадовался.</w:t>
       </w:r>
     </w:p>
     <w:p>
@@ -222,13 +250,15 @@
         <w:rPr>
           <w:rFonts w:ascii="Times New Roman" w:eastAsia="Times New Roman" w:hAnsi="Times New Roman" w:cs="Times New Roman"/>
           <w:sz w:val="28"/>
-          <w:lang w:val="ru-RU"/>
-        </w:rPr>
-      </w:pPr>
-      <w:r>
-        <w:rPr>
-          <w:rFonts w:ascii="Times New Roman" w:eastAsia="Times New Roman" w:hAnsi="Times New Roman" w:cs="Times New Roman"/>
-          <w:sz w:val="28"/>
+          <w:szCs w:val="28"/>
+          <w:lang w:val="ru-RU"/>
+        </w:rPr>
+      </w:pPr>
+      <w:r>
+        <w:rPr>
+          <w:rFonts w:ascii="Times New Roman" w:eastAsia="Times New Roman" w:hAnsi="Times New Roman" w:cs="Times New Roman"/>
+          <w:sz w:val="28"/>
+          <w:szCs w:val="28"/>
           <w:lang w:val="ru-RU"/>
         </w:rPr>
         <w:t xml:space="preserve">Вы знаете, как это происходит, верно? Мы поставили перед собой некую глобальную миссию, которую необходимо выполнить, однако для этого нам необходимо достичь менее глобальных целей. В свою очередь, на пути к достижению только что поставленных целей мы решаем небольшие задачи, которые также требуют немедленного решения. В результате миссия забыта. Мы тонем в каких-то бытовых проблемах, откладывая решение действительно важных вопросов на </w:t>
@@ -237,6 +267,7 @@
         <w:rPr>
           <w:rFonts w:ascii="Times New Roman" w:eastAsia="Times New Roman" w:hAnsi="Times New Roman" w:cs="Times New Roman"/>
           <w:sz w:val="28"/>
+          <w:szCs w:val="28"/>
           <w:lang w:val="en-VI"/>
         </w:rPr>
         <w:t>“</w:t>
@@ -245,6 +276,7 @@
         <w:rPr>
           <w:rFonts w:ascii="Times New Roman" w:eastAsia="Times New Roman" w:hAnsi="Times New Roman" w:cs="Times New Roman"/>
           <w:sz w:val="28"/>
+          <w:szCs w:val="28"/>
           <w:lang w:val="ru-RU"/>
         </w:rPr>
         <w:t>потом</w:t>
@@ -253,38 +285,25 @@
         <w:rPr>
           <w:rFonts w:ascii="Times New Roman" w:eastAsia="Times New Roman" w:hAnsi="Times New Roman" w:cs="Times New Roman"/>
           <w:sz w:val="28"/>
+          <w:szCs w:val="28"/>
           <w:lang w:val="en-VI"/>
         </w:rPr>
-        <w:t>”</w:t>
-      </w:r>
-      <w:r>
-        <w:rPr>
-          <w:rFonts w:ascii="Times New Roman" w:eastAsia="Times New Roman" w:hAnsi="Times New Roman" w:cs="Times New Roman"/>
-          <w:sz w:val="28"/>
-          <w:lang w:val="ru-RU"/>
-        </w:rPr>
-        <w:t xml:space="preserve">. Мы говорим себе что-то вроде: </w:t>
-      </w:r>
-      <w:r>
-        <w:rPr>
-          <w:rFonts w:ascii="Times New Roman" w:eastAsia="Times New Roman" w:hAnsi="Times New Roman" w:cs="Times New Roman"/>
-          <w:sz w:val="28"/>
-          <w:lang w:val="ru-RU"/>
-        </w:rPr>
         <w:t>“</w:t>
       </w:r>
       <w:r>
         <w:rPr>
           <w:rFonts w:ascii="Times New Roman" w:eastAsia="Times New Roman" w:hAnsi="Times New Roman" w:cs="Times New Roman"/>
           <w:sz w:val="28"/>
-          <w:lang w:val="ru-RU"/>
-        </w:rPr>
-        <w:t xml:space="preserve">У меня еще есть время для важных дел, но </w:t>
-      </w:r>
-      <w:r>
-        <w:rPr>
-          <w:rFonts w:ascii="Times New Roman" w:eastAsia="Times New Roman" w:hAnsi="Times New Roman" w:cs="Times New Roman"/>
-          <w:sz w:val="28"/>
+          <w:szCs w:val="28"/>
+          <w:lang w:val="ru-RU"/>
+        </w:rPr>
+        <w:t xml:space="preserve">. Мы говорим себе что-то вроде: “У меня еще есть время для важных дел, но </w:t>
+      </w:r>
+      <w:r>
+        <w:rPr>
+          <w:rFonts w:ascii="Times New Roman" w:eastAsia="Times New Roman" w:hAnsi="Times New Roman" w:cs="Times New Roman"/>
+          <w:sz w:val="28"/>
+          <w:szCs w:val="28"/>
           <w:lang w:val="en-VI"/>
         </w:rPr>
         <w:t>“</w:t>
@@ -293,6 +312,7 @@
         <w:rPr>
           <w:rFonts w:ascii="Times New Roman" w:eastAsia="Times New Roman" w:hAnsi="Times New Roman" w:cs="Times New Roman"/>
           <w:sz w:val="28"/>
+          <w:szCs w:val="28"/>
           <w:lang w:val="ru-RU"/>
         </w:rPr>
         <w:t>этим</w:t>
@@ -301,14 +321,16 @@
         <w:rPr>
           <w:rFonts w:ascii="Times New Roman" w:eastAsia="Times New Roman" w:hAnsi="Times New Roman" w:cs="Times New Roman"/>
           <w:sz w:val="28"/>
+          <w:szCs w:val="28"/>
           <w:lang w:val="en-VI"/>
         </w:rPr>
-        <w:t>”</w:t>
-      </w:r>
-      <w:r>
-        <w:rPr>
-          <w:rFonts w:ascii="Times New Roman" w:eastAsia="Times New Roman" w:hAnsi="Times New Roman" w:cs="Times New Roman"/>
-          <w:sz w:val="28"/>
+        <w:t>“</w:t>
+      </w:r>
+      <w:r>
+        <w:rPr>
+          <w:rFonts w:ascii="Times New Roman" w:eastAsia="Times New Roman" w:hAnsi="Times New Roman" w:cs="Times New Roman"/>
+          <w:sz w:val="28"/>
+          <w:szCs w:val="28"/>
           <w:lang w:val="ru-RU"/>
         </w:rPr>
         <w:t xml:space="preserve">, </w:t>
@@ -317,6 +339,7 @@
         <w:rPr>
           <w:rFonts w:ascii="Times New Roman" w:eastAsia="Times New Roman" w:hAnsi="Times New Roman" w:cs="Times New Roman"/>
           <w:sz w:val="28"/>
+          <w:szCs w:val="28"/>
           <w:lang w:val="en-VI"/>
         </w:rPr>
         <w:t>“</w:t>
@@ -325,6 +348,7 @@
         <w:rPr>
           <w:rFonts w:ascii="Times New Roman" w:eastAsia="Times New Roman" w:hAnsi="Times New Roman" w:cs="Times New Roman"/>
           <w:sz w:val="28"/>
+          <w:szCs w:val="28"/>
           <w:lang w:val="ru-RU"/>
         </w:rPr>
         <w:t>этим</w:t>
@@ -333,14 +357,16 @@
         <w:rPr>
           <w:rFonts w:ascii="Times New Roman" w:eastAsia="Times New Roman" w:hAnsi="Times New Roman" w:cs="Times New Roman"/>
           <w:sz w:val="28"/>
+          <w:szCs w:val="28"/>
           <w:lang w:val="en-VI"/>
         </w:rPr>
-        <w:t>”</w:t>
-      </w:r>
-      <w:r>
-        <w:rPr>
-          <w:rFonts w:ascii="Times New Roman" w:eastAsia="Times New Roman" w:hAnsi="Times New Roman" w:cs="Times New Roman"/>
-          <w:sz w:val="28"/>
+        <w:t>“</w:t>
+      </w:r>
+      <w:r>
+        <w:rPr>
+          <w:rFonts w:ascii="Times New Roman" w:eastAsia="Times New Roman" w:hAnsi="Times New Roman" w:cs="Times New Roman"/>
+          <w:sz w:val="28"/>
+          <w:szCs w:val="28"/>
           <w:lang w:val="ru-RU"/>
         </w:rPr>
         <w:t xml:space="preserve"> и </w:t>
@@ -349,6 +375,7 @@
         <w:rPr>
           <w:rFonts w:ascii="Times New Roman" w:eastAsia="Times New Roman" w:hAnsi="Times New Roman" w:cs="Times New Roman"/>
           <w:sz w:val="28"/>
+          <w:szCs w:val="28"/>
           <w:lang w:val="en-VI"/>
         </w:rPr>
         <w:t>“</w:t>
@@ -357,6 +384,7 @@
         <w:rPr>
           <w:rFonts w:ascii="Times New Roman" w:eastAsia="Times New Roman" w:hAnsi="Times New Roman" w:cs="Times New Roman"/>
           <w:sz w:val="28"/>
+          <w:szCs w:val="28"/>
           <w:lang w:val="ru-RU"/>
         </w:rPr>
         <w:t>этим</w:t>
@@ -365,14 +393,16 @@
         <w:rPr>
           <w:rFonts w:ascii="Times New Roman" w:eastAsia="Times New Roman" w:hAnsi="Times New Roman" w:cs="Times New Roman"/>
           <w:sz w:val="28"/>
+          <w:szCs w:val="28"/>
           <w:lang w:val="en-VI"/>
         </w:rPr>
-        <w:t>”</w:t>
-      </w:r>
-      <w:r>
-        <w:rPr>
-          <w:rFonts w:ascii="Times New Roman" w:eastAsia="Times New Roman" w:hAnsi="Times New Roman" w:cs="Times New Roman"/>
-          <w:sz w:val="28"/>
+        <w:t>“</w:t>
+      </w:r>
+      <w:r>
+        <w:rPr>
+          <w:rFonts w:ascii="Times New Roman" w:eastAsia="Times New Roman" w:hAnsi="Times New Roman" w:cs="Times New Roman"/>
+          <w:sz w:val="28"/>
+          <w:szCs w:val="28"/>
           <w:lang w:val="ru-RU"/>
         </w:rPr>
         <w:t xml:space="preserve"> нужно заняться прямо сейчас.</w:t>
@@ -611,16 +641,40 @@
         <w:rPr>
           <w:rFonts w:ascii="Times New Roman" w:eastAsia="Times New Roman" w:hAnsi="Times New Roman" w:cs="Times New Roman"/>
           <w:sz w:val="28"/>
-          <w:lang w:val="ru-RU"/>
-        </w:rPr>
-      </w:pPr>
-      <w:r>
-        <w:rPr>
-          <w:rFonts w:ascii="Times New Roman" w:eastAsia="Times New Roman" w:hAnsi="Times New Roman" w:cs="Times New Roman"/>
-          <w:sz w:val="28"/>
-          <w:lang w:val="ru-RU"/>
-        </w:rPr>
-        <w:t>Если у тебя нет ничего срочного, он, наверное, подождет до завтра, - сказал Норман, торопливо надевая пальто.</w:t>
+          <w:lang w:val="en-VI"/>
+        </w:rPr>
+      </w:pPr>
+      <w:r>
+        <w:rPr>
+          <w:rFonts w:ascii="Times New Roman" w:eastAsia="Times New Roman" w:hAnsi="Times New Roman" w:cs="Times New Roman"/>
+          <w:sz w:val="28"/>
+          <w:lang w:val="ru-RU"/>
+        </w:rPr>
+        <w:t xml:space="preserve">Если у тебя нет ничего срочного, он, наверное, подождет до завтра, </w:t>
+      </w:r>
+      <w:r>
+        <w:rPr>
+          <w:rFonts w:ascii="Times New Roman" w:eastAsia="Times New Roman" w:hAnsi="Times New Roman" w:cs="Times New Roman"/>
+          <w:sz w:val="28"/>
+          <w:lang w:val="en-VI"/>
+        </w:rPr>
+        <w:t>-</w:t>
+      </w:r>
+      <w:r>
+        <w:rPr>
+          <w:rFonts w:ascii="Times New Roman" w:eastAsia="Times New Roman" w:hAnsi="Times New Roman" w:cs="Times New Roman"/>
+          <w:sz w:val="28"/>
+          <w:lang w:val="ru-RU"/>
+        </w:rPr>
+        <w:t xml:space="preserve"> сказал Норман, торопливо надевая пальто.</w:t>
+      </w:r>
+      <w:r>
+        <w:rPr>
+          <w:rFonts w:ascii="Times New Roman" w:eastAsia="Times New Roman" w:hAnsi="Times New Roman" w:cs="Times New Roman"/>
+          <w:sz w:val="28"/>
+          <w:lang w:val="en-VI"/>
+        </w:rPr>
+        <w:t xml:space="preserve"> </w:t>
       </w:r>
     </w:p>
     <w:p>
@@ -719,6 +773,7 @@
         <w:lastRenderedPageBreak/>
         <w:t xml:space="preserve">На следующий день, когда я прибыл в </w:t>
       </w:r>
+      <w:proofErr w:type="spellStart"/>
       <w:r>
         <w:rPr>
           <w:rFonts w:ascii="Times New Roman" w:eastAsia="Times New Roman" w:hAnsi="Times New Roman" w:cs="Times New Roman"/>
@@ -726,6 +781,7 @@
         </w:rPr>
         <w:t>OzCorp</w:t>
       </w:r>
+      <w:proofErr w:type="spellEnd"/>
       <w:r>
         <w:rPr>
           <w:rFonts w:ascii="Times New Roman" w:eastAsia="Times New Roman" w:hAnsi="Times New Roman" w:cs="Times New Roman"/>
@@ -920,6 +976,7 @@
     <w:lsdException w:name="HTML Sample" w:semiHidden="1" w:unhideWhenUsed="1"/>
     <w:lsdException w:name="HTML Typewriter" w:semiHidden="1" w:unhideWhenUsed="1"/>
     <w:lsdException w:name="HTML Variable" w:semiHidden="1" w:unhideWhenUsed="1"/>
+    <w:lsdException w:name="Normal Table" w:semiHidden="1" w:unhideWhenUsed="1"/>
     <w:lsdException w:name="annotation subject" w:semiHidden="1" w:unhideWhenUsed="1"/>
     <w:lsdException w:name="No List" w:semiHidden="1" w:unhideWhenUsed="1"/>
     <w:lsdException w:name="Outline List 1" w:semiHidden="1" w:unhideWhenUsed="1"/>
@@ -966,8 +1023,10 @@
     <w:lsdException w:name="Table Subtle 2" w:semiHidden="1" w:unhideWhenUsed="1"/>
     <w:lsdException w:name="Table Web 1" w:semiHidden="1" w:unhideWhenUsed="1"/>
     <w:lsdException w:name="Table Web 2" w:semiHidden="1" w:unhideWhenUsed="1"/>
+    <w:lsdException w:name="Table Web 3" w:semiHidden="1" w:unhideWhenUsed="1"/>
     <w:lsdException w:name="Balloon Text" w:semiHidden="1" w:unhideWhenUsed="1"/>
     <w:lsdException w:name="Table Grid" w:uiPriority="39"/>
+    <w:lsdException w:name="Table Theme" w:semiHidden="1" w:unhideWhenUsed="1"/>
     <w:lsdException w:name="Placeholder Text" w:semiHidden="1"/>
     <w:lsdException w:name="No Spacing" w:uiPriority="1" w:qFormat="1"/>
     <w:lsdException w:name="Light Shading" w:uiPriority="60"/>

</xml_diff>